<commit_message>
new arrangement in the poem
</commit_message>
<xml_diff>
--- a/Poems/WHERE DREAMS DIE.docx
+++ b/Poems/WHERE DREAMS DIE.docx
@@ -3,11 +3,17 @@
 <w:document xmlns:wpc="http://schemas.microsoft.com/office/word/2010/wordprocessingCanvas" xmlns:mc="http://schemas.openxmlformats.org/markup-compatibility/2006" xmlns:o="urn:schemas-microsoft-com:office:office" xmlns:r="http://schemas.openxmlformats.org/officeDocument/2006/relationships" xmlns:m="http://schemas.openxmlformats.org/officeDocument/2006/math" xmlns:v="urn:schemas-microsoft-com:vml" xmlns:wp14="http://schemas.microsoft.com/office/word/2010/wordprocessingDrawing" xmlns:wp="http://schemas.openxmlformats.org/drawingml/2006/wordprocessingDrawing" xmlns:w10="urn:schemas-microsoft-com:office:word" xmlns:w="http://schemas.openxmlformats.org/wordprocessingml/2006/main" xmlns:w14="http://schemas.microsoft.com/office/word/2010/wordml" xmlns:w15="http://schemas.microsoft.com/office/word/2012/wordml" xmlns:wpg="http://schemas.microsoft.com/office/word/2010/wordprocessingGroup" xmlns:wpi="http://schemas.microsoft.com/office/word/2010/wordprocessingInk" xmlns:wne="http://schemas.microsoft.com/office/word/2006/wordml" xmlns:wps="http://schemas.microsoft.com/office/word/2010/wordprocessingShape" mc:Ignorable="w14 w15 wp14">
   <w:body>
     <w:p>
+      <w:pPr>
+        <w:jc w:val="right"/>
+      </w:pPr>
       <w:r>
         <w:t>WHERE DREAMS DIE</w:t>
       </w:r>
     </w:p>
     <w:p>
+      <w:pPr>
+        <w:jc w:val="right"/>
+      </w:pPr>
       <w:r>
         <w:t xml:space="preserve">The most shrilling of screams are those for broken </w:t>
       </w:r>
@@ -19,6 +25,9 @@
       </w:r>
     </w:p>
     <w:p>
+      <w:pPr>
+        <w:jc w:val="right"/>
+      </w:pPr>
       <w:r>
         <w:t>Buried in</w:t>
       </w:r>
@@ -28,409 +37,553 @@
       <w:r>
         <w:t>h as an example to them that tried to dream</w:t>
       </w:r>
+    </w:p>
+    <w:p>
+      <w:pPr>
+        <w:jc w:val="right"/>
+      </w:pPr>
+    </w:p>
+    <w:p>
+      <w:pPr>
+        <w:jc w:val="right"/>
+      </w:pPr>
+      <w:r>
+        <w:t>Singing</w:t>
+      </w:r>
+      <w:r>
+        <w:t xml:space="preserve"> hym</w:t>
+      </w:r>
+      <w:r>
+        <w:t>n</w:t>
+      </w:r>
+      <w:r>
+        <w:t>s in the cold,</w:t>
+      </w:r>
+      <w:r>
+        <w:t xml:space="preserve"> corking on the stench</w:t>
+      </w:r>
+      <w:r>
+        <w:t xml:space="preserve"> of</w:t>
+      </w:r>
+      <w:r>
+        <w:t xml:space="preserve"> rotting</w:t>
+      </w:r>
+      <w:r>
+        <w:t xml:space="preserve"> hoping</w:t>
+      </w:r>
+    </w:p>
+    <w:p>
+      <w:pPr>
+        <w:jc w:val="right"/>
+      </w:pPr>
+    </w:p>
+    <w:p>
+      <w:pPr>
+        <w:jc w:val="right"/>
+      </w:pPr>
+      <w:r>
+        <w:t>Who will dream next?</w:t>
+      </w:r>
+    </w:p>
+    <w:p>
+      <w:pPr>
+        <w:jc w:val="right"/>
+      </w:pPr>
+      <w:r>
+        <w:t xml:space="preserve">19 </w:t>
+      </w:r>
+      <w:r>
+        <w:t>years carr</w:t>
+      </w:r>
+      <w:r>
+        <w:t>y</w:t>
+      </w:r>
+      <w:r>
+        <w:t>in</w:t>
+      </w:r>
+      <w:r>
+        <w:t>g bones and weighing down my ascension</w:t>
+      </w:r>
+    </w:p>
+    <w:p>
+      <w:pPr>
+        <w:jc w:val="right"/>
+      </w:pPr>
+      <w:r>
+        <w:t xml:space="preserve">Hiding </w:t>
+      </w:r>
+      <w:r>
+        <w:t>in plain sight</w:t>
+      </w:r>
+      <w:r>
+        <w:t xml:space="preserve"> as </w:t>
+      </w:r>
+      <w:r>
+        <w:t>materialistic</w:t>
+      </w:r>
+    </w:p>
+    <w:p>
+      <w:pPr>
+        <w:jc w:val="right"/>
+      </w:pPr>
+      <w:r>
+        <w:t xml:space="preserve">And ignorant that they may not make </w:t>
+      </w:r>
+    </w:p>
+    <w:p>
+      <w:pPr>
+        <w:jc w:val="right"/>
+      </w:pPr>
+      <w:r>
+        <w:t>An example of my dream</w:t>
+      </w:r>
+    </w:p>
+    <w:p>
+      <w:pPr>
+        <w:jc w:val="right"/>
+      </w:pPr>
+    </w:p>
+    <w:p>
+      <w:pPr>
+        <w:jc w:val="right"/>
+      </w:pPr>
+      <w:r>
+        <w:t>Veiled</w:t>
+      </w:r>
+      <w:r>
+        <w:t xml:space="preserve"> in silence a </w:t>
+      </w:r>
+      <w:r>
+        <w:t>mid-conversation</w:t>
+      </w:r>
+      <w:r>
+        <w:t>,</w:t>
+      </w:r>
+    </w:p>
+    <w:p>
+      <w:pPr>
+        <w:jc w:val="right"/>
+      </w:pPr>
+      <w:r>
+        <w:t>Lest my own greatness licks</w:t>
+      </w:r>
+      <w:r>
+        <w:t xml:space="preserve"> past my </w:t>
+      </w:r>
+      <w:r>
+        <w:t>porous</w:t>
+      </w:r>
+      <w:r>
+        <w:t xml:space="preserve"> </w:t>
+      </w:r>
+      <w:r>
+        <w:t>presence</w:t>
+      </w:r>
+    </w:p>
+    <w:p>
+      <w:pPr>
+        <w:jc w:val="right"/>
+      </w:pPr>
+      <w:r>
+        <w:t xml:space="preserve">Walking </w:t>
+      </w:r>
+      <w:r>
+        <w:t>sluggish</w:t>
+      </w:r>
+      <w:r>
+        <w:t xml:space="preserve"> </w:t>
+      </w:r>
+      <w:r>
+        <w:t>that</w:t>
+      </w:r>
+      <w:r>
+        <w:t xml:space="preserve"> they might not see my queenly </w:t>
+      </w:r>
+      <w:r>
+        <w:t>posture</w:t>
+      </w:r>
+    </w:p>
+    <w:p>
+      <w:pPr>
+        <w:jc w:val="right"/>
+      </w:pPr>
+      <w:r>
+        <w:t xml:space="preserve">I </w:t>
+      </w:r>
+      <w:r>
+        <w:t>have become</w:t>
+      </w:r>
+      <w:r>
+        <w:t xml:space="preserve"> smoke</w:t>
+      </w:r>
+    </w:p>
+    <w:p>
+      <w:pPr>
+        <w:jc w:val="right"/>
+      </w:pPr>
+      <w:r>
+        <w:t xml:space="preserve">Bellowing out of hope chimney as a memories of the days </w:t>
+      </w:r>
+    </w:p>
+    <w:p>
+      <w:pPr>
+        <w:jc w:val="right"/>
+      </w:pPr>
+      <w:r>
+        <w:t>When hope fire light</w:t>
+      </w:r>
+    </w:p>
+    <w:p>
+      <w:pPr>
+        <w:jc w:val="right"/>
+      </w:pPr>
+    </w:p>
+    <w:p>
+      <w:pPr>
+        <w:jc w:val="right"/>
+      </w:pPr>
+      <w:r>
+        <w:t>In my presence I cannot pretend to not smell this burning dreams</w:t>
+      </w:r>
+    </w:p>
+    <w:p>
+      <w:pPr>
+        <w:jc w:val="right"/>
+      </w:pPr>
+      <w:r>
+        <w:t xml:space="preserve">This19 year old bone </w:t>
+      </w:r>
+      <w:r>
+        <w:t>quake</w:t>
+      </w:r>
+      <w:r>
+        <w:t xml:space="preserve"> and crack in the hope of surrender</w:t>
+      </w:r>
+    </w:p>
+    <w:p>
+      <w:pPr>
+        <w:jc w:val="right"/>
+      </w:pPr>
+      <w:r>
+        <w:t>My breath stinks of breath</w:t>
+      </w:r>
+      <w:r>
+        <w:t xml:space="preserve"> of death </w:t>
+      </w:r>
+      <w:r>
+        <w:t>and</w:t>
+      </w:r>
+      <w:r>
+        <w:t xml:space="preserve"> </w:t>
+      </w:r>
+      <w:r>
+        <w:t>lies,</w:t>
+      </w:r>
+    </w:p>
+    <w:p>
+      <w:pPr>
+        <w:jc w:val="right"/>
+      </w:pPr>
+      <w:r>
+        <w:t xml:space="preserve">Normal to those </w:t>
+      </w:r>
+      <w:r>
+        <w:t>unlike</w:t>
+      </w:r>
+      <w:r>
+        <w:t xml:space="preserve"> </w:t>
+      </w:r>
+    </w:p>
+    <w:p>
+      <w:pPr>
+        <w:jc w:val="right"/>
+      </w:pPr>
+      <w:r>
+        <w:t xml:space="preserve">I </w:t>
+      </w:r>
+      <w:r>
+        <w:t>breathe</w:t>
+      </w:r>
+      <w:r>
+        <w:t xml:space="preserve"> more and </w:t>
+      </w:r>
+      <w:r>
+        <w:t>more</w:t>
+      </w:r>
+      <w:r>
+        <w:t xml:space="preserve"> as I become as them</w:t>
+      </w:r>
+    </w:p>
+    <w:p>
+      <w:pPr>
+        <w:jc w:val="right"/>
+      </w:pPr>
+      <w:r>
+        <w:t>Words loose</w:t>
+      </w:r>
+      <w:r>
+        <w:t xml:space="preserve"> meaning and beauty is hidden a way</w:t>
+      </w:r>
+    </w:p>
+    <w:p>
+      <w:pPr>
+        <w:jc w:val="right"/>
+      </w:pPr>
+      <w:r>
+        <w:t xml:space="preserve">It will be </w:t>
+      </w:r>
+      <w:r>
+        <w:t>beautiful</w:t>
+      </w:r>
+      <w:r>
+        <w:t xml:space="preserve"> to run but nobody runs </w:t>
+      </w:r>
+      <w:r>
+        <w:t>anymore</w:t>
+      </w:r>
+    </w:p>
+    <w:p>
+      <w:pPr>
+        <w:jc w:val="right"/>
+      </w:pPr>
+      <w:r>
+        <w:t>How I desire to the edges of this world and weep</w:t>
+      </w:r>
+    </w:p>
+    <w:p>
+      <w:pPr>
+        <w:jc w:val="right"/>
+      </w:pPr>
+      <w:r>
+        <w:t xml:space="preserve">To rip my skin wail for who </w:t>
+      </w:r>
+      <w:r>
+        <w:t>I was</w:t>
+      </w:r>
+      <w:r>
+        <w:t xml:space="preserve"> becoming </w:t>
+      </w:r>
+    </w:p>
+    <w:p>
+      <w:pPr>
+        <w:jc w:val="right"/>
+      </w:pPr>
+      <w:r>
+        <w:t xml:space="preserve">Yet I have </w:t>
+      </w:r>
+      <w:r>
+        <w:t>neither</w:t>
+      </w:r>
+      <w:r>
+        <w:t xml:space="preserve"> the strength,</w:t>
+      </w:r>
+    </w:p>
+    <w:p>
+      <w:pPr>
+        <w:jc w:val="right"/>
+      </w:pPr>
+      <w:r>
+        <w:lastRenderedPageBreak/>
+        <w:t xml:space="preserve">For </w:t>
+      </w:r>
+      <w:r>
+        <w:t>the</w:t>
+      </w:r>
+      <w:r>
+        <w:t xml:space="preserve"> </w:t>
+      </w:r>
+      <w:r>
+        <w:t>baggage</w:t>
+      </w:r>
+      <w:r>
+        <w:t xml:space="preserve"> on my </w:t>
+      </w:r>
+      <w:r>
+        <w:t>soul is</w:t>
+      </w:r>
+      <w:r>
+        <w:t xml:space="preserve"> </w:t>
+      </w:r>
+      <w:r>
+        <w:t>too</w:t>
+      </w:r>
+      <w:r>
+        <w:t xml:space="preserve"> heavy to run with</w:t>
+      </w:r>
+    </w:p>
+    <w:p>
+      <w:pPr>
+        <w:jc w:val="right"/>
+      </w:pPr>
+      <w:r>
+        <w:t xml:space="preserve">And the </w:t>
+      </w:r>
+      <w:r>
+        <w:t>tears</w:t>
+      </w:r>
+      <w:r>
+        <w:t xml:space="preserve"> on my </w:t>
+      </w:r>
+      <w:r>
+        <w:t>heart too heavy to hold</w:t>
+      </w:r>
+    </w:p>
+    <w:p>
+      <w:pPr>
+        <w:jc w:val="right"/>
+      </w:pPr>
+      <w:r>
+        <w:t xml:space="preserve">I </w:t>
+      </w:r>
+      <w:r>
+        <w:t>hear</w:t>
+      </w:r>
+      <w:r>
+        <w:t xml:space="preserve"> more shrilling screams of broken and bleeding</w:t>
+      </w:r>
+    </w:p>
+    <w:p>
+      <w:pPr>
+        <w:jc w:val="right"/>
+      </w:pPr>
+      <w:r>
+        <w:t xml:space="preserve">My patience </w:t>
+      </w:r>
+      <w:r>
+        <w:t>saves me</w:t>
+      </w:r>
+      <w:r>
+        <w:t xml:space="preserve"> yet another day</w:t>
+      </w:r>
+    </w:p>
+    <w:p>
+      <w:pPr>
+        <w:jc w:val="right"/>
+      </w:pPr>
+      <w:r>
+        <w:t xml:space="preserve">I lay my </w:t>
+      </w:r>
+      <w:r>
+        <w:t>dreams</w:t>
+      </w:r>
+      <w:r>
+        <w:t xml:space="preserve"> aside </w:t>
+      </w:r>
+      <w:r>
+        <w:t>as pillow</w:t>
+      </w:r>
+      <w:r>
+        <w:t xml:space="preserve"> and </w:t>
+      </w:r>
+      <w:r>
+        <w:t>lie</w:t>
+      </w:r>
+      <w:r>
+        <w:t xml:space="preserve"> my head on them</w:t>
+      </w:r>
+    </w:p>
+    <w:p>
+      <w:pPr>
+        <w:jc w:val="right"/>
+      </w:pPr>
+    </w:p>
+    <w:p>
+      <w:pPr>
+        <w:jc w:val="right"/>
+      </w:pPr>
+      <w:r>
+        <w:t>At least</w:t>
+      </w:r>
+      <w:r>
+        <w:t xml:space="preserve"> they are closer to my </w:t>
+      </w:r>
+      <w:r>
+        <w:t>mid-way</w:t>
+      </w:r>
+    </w:p>
+    <w:p>
+      <w:pPr>
+        <w:jc w:val="right"/>
+      </w:pPr>
+      <w:r>
+        <w:t xml:space="preserve">I whisper to them </w:t>
+      </w:r>
+    </w:p>
+    <w:p>
+      <w:pPr>
+        <w:jc w:val="right"/>
+      </w:pPr>
+      <w:r>
+        <w:t xml:space="preserve">They are </w:t>
+      </w:r>
+      <w:r>
+        <w:t>malnourish</w:t>
+      </w:r>
+      <w:r>
+        <w:t xml:space="preserve"> but</w:t>
+      </w:r>
+      <w:r>
+        <w:t xml:space="preserve"> alive </w:t>
+      </w:r>
+    </w:p>
+    <w:p>
+      <w:pPr>
+        <w:jc w:val="right"/>
+      </w:pPr>
+      <w:r>
+        <w:t>One night I fear they shall hear the same scream here</w:t>
+      </w:r>
+    </w:p>
+    <w:p>
+      <w:pPr>
+        <w:jc w:val="right"/>
+      </w:pPr>
+    </w:p>
+    <w:p>
+      <w:pPr>
+        <w:jc w:val="right"/>
+      </w:pPr>
+      <w:r>
+        <w:t xml:space="preserve">For it seems to my suffocating </w:t>
+      </w:r>
+      <w:r>
+        <w:t>dream my patience</w:t>
+      </w:r>
+      <w:r>
+        <w:t xml:space="preserve"> has made me our </w:t>
+      </w:r>
+      <w:r>
+        <w:t>own shallow</w:t>
+      </w:r>
+      <w:r>
+        <w:t xml:space="preserve"> grave</w:t>
+      </w:r>
+    </w:p>
+    <w:p>
+      <w:pPr>
+        <w:jc w:val="right"/>
+      </w:pPr>
+    </w:p>
+    <w:p>
+      <w:pPr>
+        <w:jc w:val="right"/>
+      </w:pPr>
+    </w:p>
+    <w:p>
+      <w:pPr>
+        <w:jc w:val="right"/>
+      </w:pPr>
+    </w:p>
+    <w:p>
+      <w:pPr>
+        <w:jc w:val="center"/>
+      </w:pPr>
       <w:bookmarkStart w:id="0" w:name="_GoBack"/>
       <w:bookmarkEnd w:id="0"/>
-    </w:p>
-    <w:p/>
-    <w:p>
-      <w:r>
-        <w:t>Singing</w:t>
-      </w:r>
-      <w:r>
-        <w:t xml:space="preserve"> hym</w:t>
-      </w:r>
-      <w:r>
-        <w:t>n</w:t>
-      </w:r>
-      <w:r>
-        <w:t>s in the cold,</w:t>
-      </w:r>
-      <w:r>
-        <w:t xml:space="preserve"> corking on the stench</w:t>
-      </w:r>
-      <w:r>
-        <w:t xml:space="preserve"> of</w:t>
-      </w:r>
-      <w:r>
-        <w:t xml:space="preserve"> rotting</w:t>
-      </w:r>
-      <w:r>
-        <w:t xml:space="preserve"> hoping</w:t>
-      </w:r>
-    </w:p>
-    <w:p/>
-    <w:p>
-      <w:r>
-        <w:t>Who will dream next?</w:t>
-      </w:r>
-    </w:p>
-    <w:p>
-      <w:r>
-        <w:t xml:space="preserve">19 </w:t>
-      </w:r>
-      <w:r>
-        <w:t>years carr</w:t>
-      </w:r>
-      <w:r>
-        <w:t>y</w:t>
-      </w:r>
-      <w:r>
-        <w:t>in</w:t>
-      </w:r>
-      <w:r>
-        <w:t>g bones and weighing down my ascension</w:t>
-      </w:r>
-    </w:p>
-    <w:p>
-      <w:r>
-        <w:t xml:space="preserve">Hiding </w:t>
-      </w:r>
-      <w:r>
-        <w:t>in plain sight</w:t>
-      </w:r>
-      <w:r>
-        <w:t xml:space="preserve"> as materialistic</w:t>
-      </w:r>
-    </w:p>
-    <w:p>
-      <w:r>
-        <w:t xml:space="preserve">And ignorant that they may not make </w:t>
-      </w:r>
-    </w:p>
-    <w:p>
-      <w:r>
-        <w:t>An example of my dream</w:t>
-      </w:r>
-    </w:p>
-    <w:p/>
-    <w:p>
-      <w:r>
-        <w:t>Veiled</w:t>
-      </w:r>
-      <w:r>
-        <w:t xml:space="preserve"> in silence a </w:t>
-      </w:r>
-      <w:r>
-        <w:t>mid-conversation</w:t>
-      </w:r>
-      <w:r>
-        <w:t>,</w:t>
-      </w:r>
-    </w:p>
-    <w:p>
-      <w:r>
-        <w:t>Lest my own greatness licks</w:t>
-      </w:r>
-      <w:r>
-        <w:t xml:space="preserve"> past my </w:t>
-      </w:r>
-      <w:r>
-        <w:t>porous</w:t>
-      </w:r>
-      <w:r>
-        <w:t xml:space="preserve"> </w:t>
-      </w:r>
-      <w:r>
-        <w:t>presence</w:t>
-      </w:r>
-    </w:p>
-    <w:p>
-      <w:r>
-        <w:t xml:space="preserve">Walking </w:t>
-      </w:r>
-      <w:r>
-        <w:t>sluggish</w:t>
-      </w:r>
-      <w:r>
-        <w:t xml:space="preserve"> </w:t>
-      </w:r>
-      <w:r>
-        <w:t>that</w:t>
-      </w:r>
-      <w:r>
-        <w:t xml:space="preserve"> they might not see my queenly </w:t>
-      </w:r>
-      <w:r>
-        <w:t>posture</w:t>
-      </w:r>
-    </w:p>
-    <w:p>
-      <w:r>
-        <w:t xml:space="preserve">I </w:t>
-      </w:r>
-      <w:r>
-        <w:t>have become</w:t>
-      </w:r>
-      <w:r>
-        <w:t xml:space="preserve"> smoke</w:t>
-      </w:r>
-    </w:p>
-    <w:p>
-      <w:r>
-        <w:t xml:space="preserve">Bellowing out of hope chimney as a memories of the days </w:t>
-      </w:r>
-    </w:p>
-    <w:p>
-      <w:r>
-        <w:t>When hope fire light</w:t>
-      </w:r>
-    </w:p>
-    <w:p/>
-    <w:p>
-      <w:r>
-        <w:t>In my presence I cannot pretend to not smell this burning dreams</w:t>
-      </w:r>
-    </w:p>
-    <w:p>
-      <w:r>
-        <w:t xml:space="preserve">This19 year old bone </w:t>
-      </w:r>
-      <w:r>
-        <w:t>quake</w:t>
-      </w:r>
-      <w:r>
-        <w:t xml:space="preserve"> and crack in the hope of surrender</w:t>
-      </w:r>
-    </w:p>
-    <w:p>
-      <w:r>
-        <w:t>My breath stinks of breath</w:t>
-      </w:r>
-      <w:r>
-        <w:t xml:space="preserve"> of death </w:t>
-      </w:r>
-      <w:r>
-        <w:t>and</w:t>
-      </w:r>
-      <w:r>
-        <w:t xml:space="preserve"> </w:t>
-      </w:r>
-      <w:r>
-        <w:t>lies,</w:t>
-      </w:r>
-    </w:p>
-    <w:p>
-      <w:r>
-        <w:t xml:space="preserve">Normal to those </w:t>
-      </w:r>
-      <w:r>
-        <w:t>unlike</w:t>
-      </w:r>
-      <w:r>
-        <w:t xml:space="preserve"> </w:t>
-      </w:r>
-    </w:p>
-    <w:p>
-      <w:r>
-        <w:t xml:space="preserve">I </w:t>
-      </w:r>
-      <w:r>
-        <w:t>breathe</w:t>
-      </w:r>
-      <w:r>
-        <w:t xml:space="preserve"> more and </w:t>
-      </w:r>
-      <w:r>
-        <w:t>more</w:t>
-      </w:r>
-      <w:r>
-        <w:t xml:space="preserve"> as I become as them</w:t>
-      </w:r>
-    </w:p>
-    <w:p>
-      <w:r>
-        <w:t>Words loose</w:t>
-      </w:r>
-      <w:r>
-        <w:t xml:space="preserve"> meaning and beauty is hidden a way</w:t>
-      </w:r>
-    </w:p>
-    <w:p>
-      <w:r>
-        <w:t xml:space="preserve">It will be </w:t>
-      </w:r>
-      <w:r>
-        <w:t>beautiful</w:t>
-      </w:r>
-      <w:r>
-        <w:t xml:space="preserve"> to run but nobody runs </w:t>
-      </w:r>
-      <w:r>
-        <w:t>anymore</w:t>
-      </w:r>
-    </w:p>
-    <w:p>
-      <w:r>
-        <w:t>How I desire to the edges of this world and weep</w:t>
-      </w:r>
-    </w:p>
-    <w:p>
-      <w:r>
-        <w:t xml:space="preserve">To rip my skin wail for who </w:t>
-      </w:r>
-      <w:r>
-        <w:t>I was</w:t>
-      </w:r>
-      <w:r>
-        <w:t xml:space="preserve"> becoming </w:t>
-      </w:r>
-    </w:p>
-    <w:p>
-      <w:r>
-        <w:t xml:space="preserve">Yet I have </w:t>
-      </w:r>
-      <w:r>
-        <w:t>neither</w:t>
-      </w:r>
-      <w:r>
-        <w:t xml:space="preserve"> the strength,</w:t>
-      </w:r>
-    </w:p>
-    <w:p>
-      <w:r>
-        <w:lastRenderedPageBreak/>
-        <w:t xml:space="preserve">For </w:t>
-      </w:r>
-      <w:r>
-        <w:t>the</w:t>
-      </w:r>
-      <w:r>
-        <w:t xml:space="preserve"> </w:t>
-      </w:r>
-      <w:r>
-        <w:t>baggage</w:t>
-      </w:r>
-      <w:r>
-        <w:t xml:space="preserve"> on my </w:t>
-      </w:r>
-      <w:r>
-        <w:t>soul is</w:t>
-      </w:r>
-      <w:r>
-        <w:t xml:space="preserve"> </w:t>
-      </w:r>
-      <w:r>
-        <w:t>too</w:t>
-      </w:r>
-      <w:r>
-        <w:t xml:space="preserve"> heavy to run with</w:t>
-      </w:r>
-    </w:p>
-    <w:p>
-      <w:r>
-        <w:t xml:space="preserve">And the </w:t>
-      </w:r>
-      <w:r>
-        <w:t>tears</w:t>
-      </w:r>
-      <w:r>
-        <w:t xml:space="preserve"> on my </w:t>
-      </w:r>
-      <w:r>
-        <w:t>heart too heavy to hold</w:t>
-      </w:r>
-    </w:p>
-    <w:p>
-      <w:r>
-        <w:t xml:space="preserve">I </w:t>
-      </w:r>
-      <w:r>
-        <w:t>hear</w:t>
-      </w:r>
-      <w:r>
-        <w:t xml:space="preserve"> more shrilling screams of broken and bleeding</w:t>
-      </w:r>
-    </w:p>
-    <w:p>
-      <w:r>
-        <w:t xml:space="preserve">My patience </w:t>
-      </w:r>
-      <w:r>
-        <w:t>saves me</w:t>
-      </w:r>
-      <w:r>
-        <w:t xml:space="preserve"> yet another day</w:t>
-      </w:r>
-    </w:p>
-    <w:p>
-      <w:r>
-        <w:t xml:space="preserve">I lay my </w:t>
-      </w:r>
-      <w:r>
-        <w:t>dreams</w:t>
-      </w:r>
-      <w:r>
-        <w:t xml:space="preserve"> aside </w:t>
-      </w:r>
-      <w:r>
-        <w:t>as pillow</w:t>
-      </w:r>
-      <w:r>
-        <w:t xml:space="preserve"> and </w:t>
-      </w:r>
-      <w:r>
-        <w:t>lie</w:t>
-      </w:r>
-      <w:r>
-        <w:t xml:space="preserve"> my head on them</w:t>
-      </w:r>
-    </w:p>
-    <w:p/>
-    <w:p>
-      <w:r>
-        <w:t>At least</w:t>
-      </w:r>
-      <w:r>
-        <w:t xml:space="preserve"> they are closer to my </w:t>
-      </w:r>
-      <w:r>
-        <w:t>mid-way</w:t>
-      </w:r>
-    </w:p>
-    <w:p>
-      <w:r>
-        <w:t xml:space="preserve">I whisper to them </w:t>
-      </w:r>
-    </w:p>
-    <w:p>
-      <w:r>
-        <w:t xml:space="preserve">They are </w:t>
-      </w:r>
-      <w:r>
-        <w:t>malnourish</w:t>
-      </w:r>
-      <w:r>
-        <w:t xml:space="preserve"> but</w:t>
-      </w:r>
-      <w:r>
-        <w:t xml:space="preserve"> alive </w:t>
-      </w:r>
-    </w:p>
-    <w:p>
-      <w:r>
-        <w:t>One night I fear they shall hear the same scream here</w:t>
-      </w:r>
-    </w:p>
-    <w:p/>
-    <w:p>
-      <w:r>
-        <w:t xml:space="preserve">For it seems to my suffocating </w:t>
-      </w:r>
-      <w:r>
-        <w:t>dream my patience</w:t>
-      </w:r>
-      <w:r>
-        <w:t xml:space="preserve"> has made me our </w:t>
-      </w:r>
-      <w:r>
-        <w:t>own shallow</w:t>
-      </w:r>
-      <w:r>
-        <w:t xml:space="preserve"> grave</w:t>
-      </w:r>
-    </w:p>
-    <w:p/>
-    <w:p/>
+      <w:r>
+        <w:t>Work done by Chesang Felister.</w:t>
+      </w:r>
+    </w:p>
     <w:sectPr>
       <w:pgSz w:w="12240" w:h="15840"/>
       <w:pgMar w:top="1440" w:right="1440" w:bottom="1440" w:left="1440" w:header="720" w:footer="720" w:gutter="0"/>

</xml_diff>